<commit_message>
1. labor added stuffy stuff and schema
</commit_message>
<xml_diff>
--- a/jegyzokonyv01_elmeleti_osszefoglalo.docx
+++ b/jegyzokonyv01_elmeleti_osszefoglalo.docx
@@ -43,7 +43,21 @@
         <w:rPr>
           <w:rFonts w:eastAsiaTheme="minorEastAsia"/>
         </w:rPr>
-        <w:t>Röviden összefoglalva az ismert tudásainkat két fontos dologra kell emlékeznünk. Az egyik a tranzisztor, aminek volt egy olyan felhasználási módja, amikor a bázis feszültséggel irányítottunk, hogy a kollektor áram folyjon az emitter felé. Ezt előző félévben arra használtuk ki, hogy jel erősítést hajtsunk végre a bázis feszültségre, viszont ebben a félévben ez inkább csak az irányítás kontextusában fog előkerülni. A másik alkatrész amire emlékeznünk kell az a mű</w:t>
+        <w:t xml:space="preserve">Röviden összefoglalva az ismert tudásainkat két fontos dologra kell emlékeznünk. Az egyik a tranzisztor, aminek volt egy olyan felhasználási módja, amikor a bázis feszültséggel irányítottunk, hogy a kollektor áram folyjon az </w:t>
+      </w:r>
+      <w:proofErr w:type="spellStart"/>
+      <w:r>
+        <w:rPr>
+          <w:rFonts w:eastAsiaTheme="minorEastAsia"/>
+        </w:rPr>
+        <w:t>emitter</w:t>
+      </w:r>
+      <w:proofErr w:type="spellEnd"/>
+      <w:r>
+        <w:rPr>
+          <w:rFonts w:eastAsiaTheme="minorEastAsia"/>
+        </w:rPr>
+        <w:t xml:space="preserve"> felé. Ezt előző félévben arra használtuk ki, hogy jel erősítést hajtsunk végre a bázis feszültségre, viszont ebben a félévben ez inkább csak az irányítás kontextusában fog előkerülni. A másik alkatrész amire emlékeznünk kell az a mű</w:t>
       </w:r>
       <w:r>
         <w:rPr>
@@ -67,7 +81,21 @@
         <w:rPr>
           <w:rFonts w:eastAsiaTheme="minorEastAsia"/>
         </w:rPr>
-        <w:t xml:space="preserve">, akkor tudunk megfelelő feszültségosztókkal feszültség többszöröző (akár egyszerező) áramkört készíteni, ami azért jó, mert így nem a bejövő feszültséget terheljük, hanem az </w:t>
+        <w:t xml:space="preserve">, akkor tudunk megfelelő feszültségosztókkal feszültség többszöröző (akár </w:t>
+      </w:r>
+      <w:proofErr w:type="spellStart"/>
+      <w:r>
+        <w:rPr>
+          <w:rFonts w:eastAsiaTheme="minorEastAsia"/>
+        </w:rPr>
+        <w:t>egyszerező</w:t>
+      </w:r>
+      <w:proofErr w:type="spellEnd"/>
+      <w:r>
+        <w:rPr>
+          <w:rFonts w:eastAsiaTheme="minorEastAsia"/>
+        </w:rPr>
+        <w:t xml:space="preserve">) áramkört készíteni, ami azért jó, mert így nem a bejövő feszültséget terheljük, hanem a </w:t>
       </w:r>
       <w:r>
         <w:rPr>
@@ -94,19 +122,75 @@
         <w:rPr>
           <w:rFonts w:eastAsiaTheme="minorEastAsia"/>
         </w:rPr>
-        <w:t xml:space="preserve">A digitális világban 10 féle ember létezik, aki érti a kettes számrendszert, és aki nem. Az általunk használt ICk (integrált áramkörök) az előbbibe tartoznak, viszont mást nem értenek. </w:t>
-      </w:r>
-      <w:r>
-        <w:rPr>
-          <w:rFonts w:eastAsiaTheme="minorEastAsia"/>
-        </w:rPr>
-        <w:t xml:space="preserve">Természetesen a folyamatosan értelmezett feszültségek világában elég nehéz lenne egy fix értéket meghatározni, vagy azt tartani (mivel még a kábelnek is van ellenállása, így feszültség esik rajta), ezért „igazszerű” és „hamiskás” értékeket, amik az 1 és 0 értéket képviselik, egy-egy feszültség tartományban értelmezzük. De mint a világban minden sztenderdizált dolognál, így itt is, legalább egy fél tucatnyi sztenderd létezik arra, hogy ez milyen tartomány. </w:t>
-      </w:r>
-      <w:r>
-        <w:rPr>
-          <w:rFonts w:eastAsiaTheme="minorEastAsia"/>
-        </w:rPr>
-        <w:t xml:space="preserve">Az első feladatban megtekinthető a legelterjedtebb, most piacon is megtalálható, logikai tartomány sztenderdek. Ezek úgy értelmezendőek, hogy a kimeneti ábrán láthatjuk, hogy egy IC-nek milyen feszültséget kell kiadnia, ha igazat, vagy hamisat szeretne jelölni.  Ha a kettő értéktartomány között találjuk az IC-t, akkor az épp </w:t>
+        <w:t xml:space="preserve">A digitális világban 10 féle ember létezik, aki érti a kettes számrendszert, és aki nem. Az általunk használt </w:t>
+      </w:r>
+      <w:proofErr w:type="spellStart"/>
+      <w:r>
+        <w:rPr>
+          <w:rFonts w:eastAsiaTheme="minorEastAsia"/>
+        </w:rPr>
+        <w:t>ICk</w:t>
+      </w:r>
+      <w:proofErr w:type="spellEnd"/>
+      <w:r>
+        <w:rPr>
+          <w:rFonts w:eastAsiaTheme="minorEastAsia"/>
+        </w:rPr>
+        <w:t xml:space="preserve"> (integrált áramkörök) az előbbibe tartoznak, viszont mást nem értenek. </w:t>
+      </w:r>
+      <w:r>
+        <w:rPr>
+          <w:rFonts w:eastAsiaTheme="minorEastAsia"/>
+        </w:rPr>
+        <w:t xml:space="preserve">Természetesen a folyamatosan értelmezett feszültségek világában elég nehéz lenne egy fix értéket meghatározni, vagy azt tartani (mivel még a kábelnek is van ellenállása, így feszültség esik rajta), ezért „igazszerű” és „hamiskás” értékeket, amik az 1 és 0 értéket képviselik, egy-egy feszültség tartományban értelmezzük. </w:t>
+      </w:r>
+      <w:proofErr w:type="gramStart"/>
+      <w:r>
+        <w:rPr>
+          <w:rFonts w:eastAsiaTheme="minorEastAsia"/>
+        </w:rPr>
+        <w:t>De</w:t>
+      </w:r>
+      <w:proofErr w:type="gramEnd"/>
+      <w:r>
+        <w:rPr>
+          <w:rFonts w:eastAsiaTheme="minorEastAsia"/>
+        </w:rPr>
+        <w:t xml:space="preserve"> mint a világban minden </w:t>
+      </w:r>
+      <w:proofErr w:type="spellStart"/>
+      <w:r>
+        <w:rPr>
+          <w:rFonts w:eastAsiaTheme="minorEastAsia"/>
+        </w:rPr>
+        <w:t>sztenderdizált</w:t>
+      </w:r>
+      <w:proofErr w:type="spellEnd"/>
+      <w:r>
+        <w:rPr>
+          <w:rFonts w:eastAsiaTheme="minorEastAsia"/>
+        </w:rPr>
+        <w:t xml:space="preserve"> dolognál, így itt is, legalább egy fél tucatnyi sztenderd létezik arra, hogy ez milyen tartomány. </w:t>
+      </w:r>
+      <w:r>
+        <w:rPr>
+          <w:rFonts w:eastAsiaTheme="minorEastAsia"/>
+        </w:rPr>
+        <w:t xml:space="preserve">Az első feladatban megtekinthető a legelterjedtebb, most piacon is megtalálható, logikai tartomány sztenderdek. Ezek úgy értelmezendőek, hogy a kimeneti ábrán láthatjuk, hogy egy IC-nek milyen feszültséget kell kiadnia, ha igazat, vagy </w:t>
+      </w:r>
+      <w:proofErr w:type="spellStart"/>
+      <w:r>
+        <w:rPr>
+          <w:rFonts w:eastAsiaTheme="minorEastAsia"/>
+        </w:rPr>
+        <w:t>hamisat</w:t>
+      </w:r>
+      <w:proofErr w:type="spellEnd"/>
+      <w:r>
+        <w:rPr>
+          <w:rFonts w:eastAsiaTheme="minorEastAsia"/>
+        </w:rPr>
+        <w:t xml:space="preserve"> szeretne jelölni.  Ha a kettő értéktartomány között találjuk az IC-t, akkor az épp </w:t>
       </w:r>
       <w:r>
         <w:rPr>
@@ -139,7 +223,63 @@
         <w:rPr>
           <w:rFonts w:eastAsiaTheme="minorEastAsia"/>
         </w:rPr>
-        <w:t>A hosszú fizikai bevezető után áttérünk a logikai bevezetőre. A logika igaz és hamis értékekkel dolgozik. Vannak logikai változóink, amik ezen két értékből választhatnak maguknak, és ezeket a változókat egyes műveletek kötik össze. Ezeket a műveletsorokat, kifejezéseket tudjuk speciális alakokra hozni a könnyebb munka érdekében. Két nagy iránya az informatikus számára a számítástudomány, ahol mindenről azt szeretnénk bemutatni, hogy kielégíthetetlenek az állítások és ezekhez CNF-et (Konjuktív normálformát) használunk, és az digitális elektronika, ahol meg mindenhez megoldást szeretnénk találni és DNF-et (Diszjunktív normálformát) használunk. Ezen a laboron még csak a logikai tagadással fogunk megismerkedni, ami egy adott logikai értéknek az ellenkezőjét adja vissza.</w:t>
+        <w:t>A hosszú fizikai bevezető után áttérünk a logikai bevezetőre. A logika igaz és hamis értékekkel dolgozik. Vannak logikai változóink, amik ezen két értékből választhatnak maguknak, és ezeket a változókat egyes műveletek kötik össze. Ezeket a műveletsorokat, kifejezéseket tudjuk speciális alakokra hozni a könnyebb munka érdekében. Két nagy iránya az informatikus számára a számítástudomány, ahol mindenről azt szeretnénk bemutatni, hogy kielégíthetetlenek az állítások és ezekhez CNF-</w:t>
+      </w:r>
+      <w:proofErr w:type="spellStart"/>
+      <w:r>
+        <w:rPr>
+          <w:rFonts w:eastAsiaTheme="minorEastAsia"/>
+        </w:rPr>
+        <w:t>et</w:t>
+      </w:r>
+      <w:proofErr w:type="spellEnd"/>
+      <w:r>
+        <w:rPr>
+          <w:rFonts w:eastAsiaTheme="minorEastAsia"/>
+        </w:rPr>
+        <w:t xml:space="preserve"> (</w:t>
+      </w:r>
+      <w:proofErr w:type="spellStart"/>
+      <w:r>
+        <w:rPr>
+          <w:rFonts w:eastAsiaTheme="minorEastAsia"/>
+        </w:rPr>
+        <w:t>Konjuktív</w:t>
+      </w:r>
+      <w:proofErr w:type="spellEnd"/>
+      <w:r>
+        <w:rPr>
+          <w:rFonts w:eastAsiaTheme="minorEastAsia"/>
+        </w:rPr>
+        <w:t xml:space="preserve"> normálformát) használunk, és az digitális elektronika, ahol meg mindenhez megoldást szeretnénk találni és DNF-</w:t>
+      </w:r>
+      <w:proofErr w:type="spellStart"/>
+      <w:r>
+        <w:rPr>
+          <w:rFonts w:eastAsiaTheme="minorEastAsia"/>
+        </w:rPr>
+        <w:t>et</w:t>
+      </w:r>
+      <w:proofErr w:type="spellEnd"/>
+      <w:r>
+        <w:rPr>
+          <w:rFonts w:eastAsiaTheme="minorEastAsia"/>
+        </w:rPr>
+        <w:t xml:space="preserve"> (</w:t>
+      </w:r>
+      <w:proofErr w:type="spellStart"/>
+      <w:r>
+        <w:rPr>
+          <w:rFonts w:eastAsiaTheme="minorEastAsia"/>
+        </w:rPr>
+        <w:t>Diszjunktív</w:t>
+      </w:r>
+      <w:proofErr w:type="spellEnd"/>
+      <w:r>
+        <w:rPr>
+          <w:rFonts w:eastAsiaTheme="minorEastAsia"/>
+        </w:rPr>
+        <w:t xml:space="preserve"> normálformát) használunk. Ezen a laboron még csak a logikai tagadással fogunk megismerkedni, ami egy adott logikai értéknek az ellenkezőjét adja vissza.</w:t>
       </w:r>
     </w:p>
     <w:sectPr>

</xml_diff>